<commit_message>
classes created, and fetching the streets
</commit_message>
<xml_diff>
--- a/Documents/Dataset olusturma.docx
+++ b/Documents/Dataset olusturma.docx
@@ -514,7 +514,21 @@
           <w:rFonts w:ascii="Times New Roman" w:hAnsi="Times New Roman"/>
           <w:lang w:val="pl-PL"/>
         </w:rPr>
-        <w:t xml:space="preserve"> (10)</w:t>
+        <w:t xml:space="preserve"> (</w:t>
+      </w:r>
+      <w:r>
+        <w:rPr>
+          <w:rFonts w:ascii="Times New Roman" w:hAnsi="Times New Roman"/>
+          <w:lang w:val="pl-PL"/>
+        </w:rPr>
+        <w:t>9</w:t>
+      </w:r>
+      <w:r>
+        <w:rPr>
+          <w:rFonts w:ascii="Times New Roman" w:hAnsi="Times New Roman"/>
+          <w:lang w:val="pl-PL"/>
+        </w:rPr>
+        <w:t>)</w:t>
       </w:r>
     </w:p>
     <w:p>
@@ -569,7 +583,19 @@
         <w:rPr>
           <w:rFonts w:ascii="Times New Roman" w:hAnsi="Times New Roman"/>
         </w:rPr>
-        <w:t xml:space="preserve"> (9)</w:t>
+        <w:t xml:space="preserve"> (</w:t>
+      </w:r>
+      <w:r>
+        <w:rPr>
+          <w:rFonts w:ascii="Times New Roman" w:hAnsi="Times New Roman"/>
+        </w:rPr>
+        <w:t>10</w:t>
+      </w:r>
+      <w:r>
+        <w:rPr>
+          <w:rFonts w:ascii="Times New Roman" w:hAnsi="Times New Roman"/>
+        </w:rPr>
+        <w:t>)</w:t>
       </w:r>
     </w:p>
     <w:p>

</xml_diff>